<commit_message>
Add test excel mapping, refactor with setup method
</commit_message>
<xml_diff>
--- a/templates/Ethno.docx
+++ b/templates/Ethno.docx
@@ -13,8 +13,6 @@
           <w:szCs w:val="20"/>
         </w:rPr>
       </w:pPr>
-      <w:bookmarkStart w:id="0" w:name="_GoBack"/>
-      <w:bookmarkEnd w:id="0"/>
     </w:p>
     <w:p>
       <w:pPr>
@@ -554,19 +552,36 @@
     </w:p>
     <w:p>
       <w:r>
+        <w:t>Supporting Documentation for Invoice #15________</w:t>
+      </w:r>
+    </w:p>
+    <w:p/>
+    <w:p/>
+    <w:p>
+      <w:r>
         <w:t>UP –___________Subdivision</w:t>
       </w:r>
     </w:p>
     <w:p/>
     <w:p>
       <w:r>
-        <w:t>Reference #_______, MP ______</w:t>
+        <w:t>Reference #_______, MP(s) ______</w:t>
       </w:r>
     </w:p>
     <w:p/>
     <w:p>
       <w:r>
-        <w:t>Location:  __ County, State</w:t>
+        <w:t>Location:  __________ County, State</w:t>
+      </w:r>
+    </w:p>
+    <w:p>
+      <w:bookmarkStart w:id="0" w:name="_GoBack"/>
+      <w:bookmarkEnd w:id="0"/>
+    </w:p>
+    <w:p/>
+    <w:p>
+      <w:r>
+        <w:t>__/__/2015 - Date Subcontractor Invoiced for completed work.</w:t>
       </w:r>
     </w:p>
     <w:p/>
@@ -574,25 +589,10 @@
     <w:p/>
     <w:p>
       <w:r>
-        <w:t>Supporting Documentation for Invoice #15_________</w:t>
+        <w:t>Ethnographic Report:</w:t>
       </w:r>
     </w:p>
     <w:p/>
-    <w:p/>
-    <w:p>
-      <w:r>
-        <w:t>__/__/2015 - Date Subcontractor Invoiced for completed work.</w:t>
-      </w:r>
-    </w:p>
-    <w:p/>
-    <w:p/>
-    <w:p/>
-    <w:p>
-      <w:r>
-        <w:t>Ethnographic Report:</w:t>
-      </w:r>
-    </w:p>
-    <w:p/>
     <w:p>
       <w:r>
         <w:t>Subcontractors Fee</w:t>
@@ -659,7 +659,7 @@
         <w:rPr>
           <w:u w:val="single"/>
         </w:rPr>
-        <w:t xml:space="preserve">  $</w:t>
+        <w:t xml:space="preserve">  </w:t>
       </w:r>
       <w:r>
         <w:rPr>
@@ -671,6 +671,18 @@
         <w:rPr>
           <w:u w:val="single"/>
         </w:rPr>
+        <w:t>$</w:t>
+      </w:r>
+      <w:r>
+        <w:rPr>
+          <w:u w:val="single"/>
+        </w:rPr>
+        <w:t xml:space="preserve"> </w:t>
+      </w:r>
+      <w:r>
+        <w:rPr>
+          <w:u w:val="single"/>
+        </w:rPr>
         <w:t>60.00</w:t>
       </w:r>
     </w:p>
@@ -708,7 +720,13 @@
       </w:r>
       <w:r>
         <w:tab/>
-        <w:t xml:space="preserve"> $400.00</w:t>
+        <w:t xml:space="preserve"> </w:t>
+      </w:r>
+      <w:r>
+        <w:t xml:space="preserve"> </w:t>
+      </w:r>
+      <w:r>
+        <w:t>$400.00</w:t>
       </w:r>
     </w:p>
     <w:p>

</xml_diff>

<commit_message>
'Better' closing excel/word docs. Add placeholders to non-tribal templates
</commit_message>
<xml_diff>
--- a/templates/Ethno.docx
+++ b/templates/Ethno.docx
@@ -227,7 +227,7 @@
                                     </pic:cNvPicPr>
                                   </pic:nvPicPr>
                                   <pic:blipFill>
-                                    <a:blip r:embed="rId5">
+                                    <a:blip r:embed="rId4">
                                       <a:extLst>
                                         <a:ext uri="{28A0092B-C50C-407E-A947-70E740481C1C}">
                                           <a14:useLocalDpi xmlns:a14="http://schemas.microsoft.com/office/drawing/2010/main" val="0"/>
@@ -428,7 +428,7 @@
           <w:spacing w:val="32"/>
         </w:rPr>
       </w:pPr>
-      <w:hyperlink r:id="rId6" w:history="1">
+      <w:hyperlink r:id="rId5" w:history="1">
         <w:r>
           <w:rPr>
             <w:color w:val="111D88"/>
@@ -456,7 +456,7 @@
         </w:rPr>
         <w:t xml:space="preserve"> </w:t>
       </w:r>
-      <w:hyperlink r:id="rId7" w:history="1">
+      <w:hyperlink r:id="rId6" w:history="1">
         <w:r>
           <w:rPr>
             <w:color w:val="111D88"/>
@@ -552,36 +552,86 @@
     </w:p>
     <w:p>
       <w:r>
-        <w:t>Supporting Documentation for Invoice #15________</w:t>
+        <w:t>Supporting Documentation for Invoice #_</w:t>
+      </w:r>
+      <w:proofErr w:type="spellStart"/>
+      <w:r>
+        <w:t>invoice_num</w:t>
+      </w:r>
+      <w:proofErr w:type="spellEnd"/>
+      <w:r>
+        <w:t>_</w:t>
       </w:r>
     </w:p>
     <w:p/>
     <w:p/>
     <w:p>
       <w:r>
-        <w:t>UP –___________Subdivision</w:t>
-      </w:r>
+        <w:t xml:space="preserve">UP –_subdivision_ </w:t>
+      </w:r>
+      <w:proofErr w:type="spellStart"/>
+      <w:r>
+        <w:t>Subdivision</w:t>
+      </w:r>
+      <w:proofErr w:type="spellEnd"/>
     </w:p>
     <w:p/>
     <w:p>
       <w:r>
-        <w:t>Reference #_______, MP(s) ______</w:t>
+        <w:t>Reference #_</w:t>
+      </w:r>
+      <w:proofErr w:type="spellStart"/>
+      <w:r>
+        <w:t>reference_num</w:t>
+      </w:r>
+      <w:proofErr w:type="spellEnd"/>
+      <w:r>
+        <w:t>_, MP(s</w:t>
+      </w:r>
+      <w:proofErr w:type="gramStart"/>
+      <w:r>
+        <w:t>)_</w:t>
+      </w:r>
+      <w:proofErr w:type="spellStart"/>
+      <w:proofErr w:type="gramEnd"/>
+      <w:r>
+        <w:t>mps</w:t>
+      </w:r>
+      <w:proofErr w:type="spellEnd"/>
+      <w:r>
+        <w:t>_</w:t>
       </w:r>
     </w:p>
     <w:p/>
     <w:p>
       <w:r>
-        <w:t>Location:  __________ County, State</w:t>
-      </w:r>
-    </w:p>
-    <w:p>
-      <w:bookmarkStart w:id="0" w:name="_GoBack"/>
-      <w:bookmarkEnd w:id="0"/>
+        <w:t xml:space="preserve">Location:  _location_ _county_ </w:t>
+      </w:r>
+      <w:proofErr w:type="spellStart"/>
+      <w:r>
+        <w:t>County</w:t>
+      </w:r>
+      <w:proofErr w:type="spellEnd"/>
+      <w:r>
+        <w:t>, _state_</w:t>
+      </w:r>
     </w:p>
     <w:p/>
-    <w:p>
-      <w:r>
-        <w:t>__/__/2015 - Date Subcontractor Invoiced for completed work.</w:t>
+    <w:p/>
+    <w:p>
+      <w:r>
+        <w:t>_</w:t>
+      </w:r>
+      <w:proofErr w:type="spellStart"/>
+      <w:r>
+        <w:t>date_paid</w:t>
+      </w:r>
+      <w:proofErr w:type="spellEnd"/>
+      <w:r>
+        <w:t>_</w:t>
+      </w:r>
+      <w:r>
+        <w:t xml:space="preserve"> - Date Subcontractor Invoiced for completed work.</w:t>
       </w:r>
     </w:p>
     <w:p/>
@@ -594,18 +644,38 @@
     </w:p>
     <w:p/>
     <w:p>
-      <w:r>
-        <w:t>Subcontractors Fee</w:t>
+      <w:pPr>
+        <w:tabs>
+          <w:tab w:val="center" w:pos="6480"/>
+          <w:tab w:val="right" w:pos="7920"/>
+        </w:tabs>
+      </w:pPr>
+      <w:r>
+        <w:t xml:space="preserve"> Fee</w:t>
       </w:r>
       <w:r>
         <w:tab/>
+        <w:t>$</w:t>
       </w:r>
       <w:r>
         <w:tab/>
-      </w:r>
+        <w:t>_amount_</w:t>
+      </w:r>
+    </w:p>
+    <w:p>
       <w:r>
         <w:tab/>
       </w:r>
+    </w:p>
+    <w:p>
+      <w:pPr>
+        <w:rPr>
+          <w:u w:val="single"/>
+        </w:rPr>
+      </w:pPr>
+      <w:r>
+        <w:t>Administrative Fee</w:t>
+      </w:r>
       <w:r>
         <w:tab/>
       </w:r>
@@ -617,116 +687,71 @@
       </w:r>
       <w:r>
         <w:tab/>
-        <w:t xml:space="preserve">  $340.00</w:t>
-      </w:r>
-    </w:p>
-    <w:p>
+      </w:r>
       <w:r>
         <w:tab/>
       </w:r>
-    </w:p>
-    <w:p>
-      <w:pPr>
+      <w:r>
+        <w:tab/>
+      </w:r>
+      <w:r>
+        <w:tab/>
+      </w:r>
+      <w:r>
         <w:rPr>
           <w:u w:val="single"/>
         </w:rPr>
-      </w:pPr>
-      <w:r>
-        <w:t>Administrative Fee</w:t>
+        <w:t xml:space="preserve">  </w:t>
+      </w:r>
+      <w:r>
+        <w:rPr>
+          <w:u w:val="single"/>
+        </w:rPr>
+        <w:t xml:space="preserve"> </w:t>
+      </w:r>
+      <w:r>
+        <w:rPr>
+          <w:u w:val="single"/>
+        </w:rPr>
+        <w:t>$</w:t>
+      </w:r>
+      <w:r>
+        <w:rPr>
+          <w:u w:val="single"/>
+        </w:rPr>
+        <w:t xml:space="preserve"> </w:t>
+      </w:r>
+      <w:r>
+        <w:rPr>
+          <w:u w:val="single"/>
+        </w:rPr>
+        <w:t>60.00</w:t>
+      </w:r>
+    </w:p>
+    <w:p>
+      <w:pPr>
+        <w:rPr>
+          <w:u w:val="single"/>
+        </w:rPr>
+      </w:pPr>
+    </w:p>
+    <w:p>
+      <w:pPr>
+        <w:tabs>
+          <w:tab w:val="center" w:pos="6480"/>
+          <w:tab w:val="right" w:pos="7920"/>
+        </w:tabs>
+      </w:pPr>
+      <w:r>
+        <w:t>Total Amount:</w:t>
       </w:r>
       <w:r>
         <w:tab/>
+        <w:t>$</w:t>
       </w:r>
       <w:r>
         <w:tab/>
-      </w:r>
-      <w:r>
-        <w:tab/>
-      </w:r>
-      <w:r>
-        <w:tab/>
-      </w:r>
-      <w:r>
-        <w:tab/>
-      </w:r>
-      <w:r>
-        <w:tab/>
-      </w:r>
-      <w:r>
-        <w:tab/>
-      </w:r>
-      <w:r>
-        <w:rPr>
-          <w:u w:val="single"/>
-        </w:rPr>
-        <w:t xml:space="preserve">  </w:t>
-      </w:r>
-      <w:r>
-        <w:rPr>
-          <w:u w:val="single"/>
-        </w:rPr>
-        <w:t xml:space="preserve"> </w:t>
-      </w:r>
-      <w:r>
-        <w:rPr>
-          <w:u w:val="single"/>
-        </w:rPr>
-        <w:t>$</w:t>
-      </w:r>
-      <w:r>
-        <w:rPr>
-          <w:u w:val="single"/>
-        </w:rPr>
-        <w:t xml:space="preserve"> </w:t>
-      </w:r>
-      <w:r>
-        <w:rPr>
-          <w:u w:val="single"/>
-        </w:rPr>
-        <w:t>60.00</w:t>
-      </w:r>
-    </w:p>
-    <w:p>
-      <w:pPr>
-        <w:rPr>
-          <w:u w:val="single"/>
-        </w:rPr>
-      </w:pPr>
-    </w:p>
-    <w:p>
-      <w:r>
-        <w:t>Total Amount:</w:t>
-      </w:r>
-      <w:r>
-        <w:tab/>
-      </w:r>
-      <w:r>
-        <w:tab/>
-      </w:r>
-      <w:r>
-        <w:tab/>
-      </w:r>
-      <w:r>
-        <w:tab/>
-      </w:r>
-      <w:r>
-        <w:tab/>
-      </w:r>
-      <w:r>
-        <w:tab/>
-      </w:r>
-      <w:r>
-        <w:tab/>
-      </w:r>
-      <w:r>
-        <w:tab/>
-        <w:t xml:space="preserve"> </w:t>
-      </w:r>
-      <w:r>
-        <w:t xml:space="preserve"> </w:t>
-      </w:r>
-      <w:r>
-        <w:t>$400.00</w:t>
+        <w:t>_total_</w:t>
       </w:r>
     </w:p>
     <w:p>
@@ -740,6 +765,8 @@
           <w:spacing w:val="32"/>
         </w:rPr>
       </w:pPr>
+      <w:bookmarkStart w:id="0" w:name="_GoBack"/>
+      <w:bookmarkEnd w:id="0"/>
     </w:p>
     <w:p>
       <w:pPr>

</xml_diff>